<commit_message>
Update Documentation for normal deployment.docx
</commit_message>
<xml_diff>
--- a/Documentation for normal deployment.docx
+++ b/Documentation for normal deployment.docx
@@ -115,26 +115,38 @@
           <w:lang w:val="en-US"/>
         </w:rPr>
       </w:pPr>
-      <w:r>
-        <w:rPr>
-          <w:rFonts w:ascii="Courier New" w:hAnsi="Courier New" w:cs="Courier New"/>
-          <w:sz w:val="16"/>
-          <w:szCs w:val="16"/>
-          <w:lang w:val="en-US"/>
-        </w:rPr>
-        <w:t>gcloud builds submit --tag gcr.io/$DEVSHELL_PROJECT_ID/devops-image:v0.1 .</w:t>
-      </w:r>
-    </w:p>
-    <w:p>
-      <w:pPr>
-        <w:rPr>
-          <w:sz w:val="18"/>
-          <w:szCs w:val="18"/>
-          <w:lang w:val="en-US"/>
-        </w:rPr>
-      </w:pPr>
-      <w:r>
-        <w:rPr>
+      <w:proofErr w:type="spellStart"/>
+      <w:r>
+        <w:rPr>
+          <w:rFonts w:ascii="Courier New" w:hAnsi="Courier New" w:cs="Courier New"/>
+          <w:sz w:val="16"/>
+          <w:szCs w:val="16"/>
+          <w:lang w:val="en-US"/>
+        </w:rPr>
+        <w:t>gcloud</w:t>
+      </w:r>
+      <w:proofErr w:type="spellEnd"/>
+      <w:r>
+        <w:rPr>
+          <w:rFonts w:ascii="Courier New" w:hAnsi="Courier New" w:cs="Courier New"/>
+          <w:sz w:val="16"/>
+          <w:szCs w:val="16"/>
+          <w:lang w:val="en-US"/>
+        </w:rPr>
+        <w:t xml:space="preserve"> builds submit --tag gcr.io/$DEVSHELL_PROJECT_ID/devops-image:v0.1 .</w:t>
+      </w:r>
+    </w:p>
+    <w:p>
+      <w:pPr>
+        <w:rPr>
+          <w:sz w:val="18"/>
+          <w:szCs w:val="18"/>
+          <w:lang w:val="en-US"/>
+        </w:rPr>
+      </w:pPr>
+      <w:r>
+        <w:rPr>
+          <w:noProof/>
           <w:sz w:val="18"/>
           <w:szCs w:val="18"/>
           <w:lang w:val="en-US"/>
@@ -244,7 +256,36 @@
           <w:szCs w:val="16"/>
           <w:lang w:val="en-US"/>
         </w:rPr>
-        <w:t>docker build -t main .</w:t>
+        <w:t xml:space="preserve">docker build -t </w:t>
+      </w:r>
+      <w:proofErr w:type="spellStart"/>
+      <w:r>
+        <w:rPr>
+          <w:rFonts w:ascii="Courier New" w:hAnsi="Courier New" w:cs="Courier New"/>
+          <w:sz w:val="16"/>
+          <w:szCs w:val="16"/>
+          <w:lang w:val="en-US"/>
+        </w:rPr>
+        <w:t>ms</w:t>
+      </w:r>
+      <w:proofErr w:type="spellEnd"/>
+      <w:r>
+        <w:rPr>
+          <w:rFonts w:ascii="Courier New" w:hAnsi="Courier New" w:cs="Courier New"/>
+          <w:sz w:val="16"/>
+          <w:szCs w:val="16"/>
+          <w:lang w:val="en-US"/>
+        </w:rPr>
+        <w:t>-image</w:t>
+      </w:r>
+      <w:r>
+        <w:rPr>
+          <w:rFonts w:ascii="Courier New" w:hAnsi="Courier New" w:cs="Courier New"/>
+          <w:sz w:val="16"/>
+          <w:szCs w:val="16"/>
+          <w:lang w:val="en-US"/>
+        </w:rPr>
+        <w:t xml:space="preserve"> .</w:t>
       </w:r>
       <w:r>
         <w:rPr>
@@ -342,10 +383,79 @@
           <w:szCs w:val="16"/>
           <w:lang w:val="en-US"/>
         </w:rPr>
-        <w:t>docker run --rm -p 8080:8080 main</w:t>
-      </w:r>
-      <w:r>
-        <w:rPr>
+        <w:t xml:space="preserve">docker run --rm -p 8080:8080 </w:t>
+      </w:r>
+      <w:proofErr w:type="spellStart"/>
+      <w:r>
+        <w:rPr>
+          <w:rFonts w:ascii="Courier New" w:hAnsi="Courier New" w:cs="Courier New"/>
+          <w:sz w:val="16"/>
+          <w:szCs w:val="16"/>
+          <w:lang w:val="en-US"/>
+        </w:rPr>
+        <w:t>ms</w:t>
+      </w:r>
+      <w:proofErr w:type="spellEnd"/>
+      <w:r>
+        <w:rPr>
+          <w:rFonts w:ascii="Courier New" w:hAnsi="Courier New" w:cs="Courier New"/>
+          <w:sz w:val="16"/>
+          <w:szCs w:val="16"/>
+          <w:lang w:val="en-US"/>
+        </w:rPr>
+        <w:t>-image</w:t>
+      </w:r>
+      <w:r>
+        <w:rPr>
+          <w:sz w:val="18"/>
+          <w:szCs w:val="18"/>
+          <w:lang w:val="en-US"/>
+        </w:rPr>
+        <w:t>(Docker run)</w:t>
+      </w:r>
+    </w:p>
+    <w:p>
+      <w:pPr>
+        <w:spacing w:after="0"/>
+        <w:rPr>
+          <w:rFonts w:ascii="Courier New" w:hAnsi="Courier New" w:cs="Courier New"/>
+          <w:sz w:val="16"/>
+          <w:szCs w:val="16"/>
+          <w:lang w:val="en-US"/>
+        </w:rPr>
+      </w:pPr>
+      <w:r>
+        <w:rPr>
+          <w:rFonts w:ascii="Courier New" w:hAnsi="Courier New" w:cs="Courier New"/>
+          <w:sz w:val="16"/>
+          <w:szCs w:val="16"/>
+          <w:lang w:val="en-US"/>
+        </w:rPr>
+        <w:t xml:space="preserve">docker tag </w:t>
+      </w:r>
+      <w:proofErr w:type="spellStart"/>
+      <w:r>
+        <w:rPr>
+          <w:rFonts w:ascii="Courier New" w:hAnsi="Courier New" w:cs="Courier New"/>
+          <w:sz w:val="16"/>
+          <w:szCs w:val="16"/>
+          <w:lang w:val="en-US"/>
+        </w:rPr>
+        <w:t>ms</w:t>
+      </w:r>
+      <w:proofErr w:type="spellEnd"/>
+      <w:r>
+        <w:rPr>
+          <w:rFonts w:ascii="Courier New" w:hAnsi="Courier New" w:cs="Courier New"/>
+          <w:sz w:val="16"/>
+          <w:szCs w:val="16"/>
+          <w:lang w:val="en-US"/>
+        </w:rPr>
+        <w:t>-image</w:t>
+      </w:r>
+      <w:r>
+        <w:rPr>
+          <w:rFonts w:ascii="Courier New" w:hAnsi="Courier New" w:cs="Courier New"/>
           <w:sz w:val="16"/>
           <w:szCs w:val="16"/>
           <w:lang w:val="en-US"/>
@@ -354,12 +464,120 @@
       </w:r>
       <w:r>
         <w:rPr>
-          <w:sz w:val="18"/>
-          <w:szCs w:val="18"/>
-          <w:lang w:val="en-US"/>
-        </w:rPr>
-        <w:t>(Docker run)</w:t>
-      </w:r>
+          <w:rFonts w:ascii="Courier New" w:hAnsi="Courier New" w:cs="Courier New"/>
+          <w:sz w:val="16"/>
+          <w:szCs w:val="16"/>
+          <w:lang w:val="en-US"/>
+        </w:rPr>
+        <w:t>gcr.io</w:t>
+      </w:r>
+      <w:r>
+        <w:rPr>
+          <w:rFonts w:ascii="Courier New" w:hAnsi="Courier New" w:cs="Courier New"/>
+          <w:sz w:val="16"/>
+          <w:szCs w:val="16"/>
+          <w:lang w:val="en-US"/>
+        </w:rPr>
+        <w:t>/$DEVSHELL_PROJECT_ID</w:t>
+      </w:r>
+      <w:r>
+        <w:rPr>
+          <w:rFonts w:ascii="Courier New" w:hAnsi="Courier New" w:cs="Courier New"/>
+          <w:sz w:val="16"/>
+          <w:szCs w:val="16"/>
+          <w:lang w:val="en-US"/>
+        </w:rPr>
+        <w:t>/</w:t>
+      </w:r>
+      <w:proofErr w:type="spellStart"/>
+      <w:r>
+        <w:rPr>
+          <w:rFonts w:ascii="Courier New" w:hAnsi="Courier New" w:cs="Courier New"/>
+          <w:sz w:val="16"/>
+          <w:szCs w:val="16"/>
+          <w:lang w:val="en-US"/>
+        </w:rPr>
+        <w:t>ms</w:t>
+      </w:r>
+      <w:proofErr w:type="spellEnd"/>
+      <w:r>
+        <w:rPr>
+          <w:rFonts w:ascii="Courier New" w:hAnsi="Courier New" w:cs="Courier New"/>
+          <w:sz w:val="16"/>
+          <w:szCs w:val="16"/>
+          <w:lang w:val="en-US"/>
+        </w:rPr>
+        <w:t>-image</w:t>
+      </w:r>
+    </w:p>
+    <w:p>
+      <w:pPr>
+        <w:spacing w:after="0"/>
+        <w:rPr>
+          <w:rFonts w:ascii="Courier New" w:hAnsi="Courier New" w:cs="Courier New"/>
+          <w:sz w:val="16"/>
+          <w:szCs w:val="16"/>
+          <w:lang w:val="en-US"/>
+        </w:rPr>
+      </w:pPr>
+      <w:r>
+        <w:rPr>
+          <w:rFonts w:ascii="Courier New" w:hAnsi="Courier New" w:cs="Courier New"/>
+          <w:sz w:val="16"/>
+          <w:szCs w:val="16"/>
+          <w:lang w:val="en-US"/>
+        </w:rPr>
+        <w:t>docker push gcr.io/</w:t>
+      </w:r>
+      <w:r>
+        <w:rPr>
+          <w:rFonts w:ascii="Courier New" w:hAnsi="Courier New" w:cs="Courier New"/>
+          <w:sz w:val="16"/>
+          <w:szCs w:val="16"/>
+          <w:lang w:val="en-US"/>
+        </w:rPr>
+        <w:t>$DEVSHELL_PROJECT_ID</w:t>
+      </w:r>
+      <w:r>
+        <w:rPr>
+          <w:rFonts w:ascii="Courier New" w:hAnsi="Courier New" w:cs="Courier New"/>
+          <w:sz w:val="16"/>
+          <w:szCs w:val="16"/>
+          <w:lang w:val="en-US"/>
+        </w:rPr>
+        <w:t>/</w:t>
+      </w:r>
+      <w:proofErr w:type="spellStart"/>
+      <w:r>
+        <w:rPr>
+          <w:rFonts w:ascii="Courier New" w:hAnsi="Courier New" w:cs="Courier New"/>
+          <w:sz w:val="16"/>
+          <w:szCs w:val="16"/>
+          <w:lang w:val="en-US"/>
+        </w:rPr>
+        <w:t>ms</w:t>
+      </w:r>
+      <w:proofErr w:type="spellEnd"/>
+      <w:r>
+        <w:rPr>
+          <w:rFonts w:ascii="Courier New" w:hAnsi="Courier New" w:cs="Courier New"/>
+          <w:sz w:val="16"/>
+          <w:szCs w:val="16"/>
+          <w:lang w:val="en-US"/>
+        </w:rPr>
+        <w:t>-image</w:t>
+      </w:r>
+    </w:p>
+    <w:p>
+      <w:pPr>
+        <w:spacing w:after="0"/>
+        <w:rPr>
+          <w:rFonts w:ascii="Courier New" w:hAnsi="Courier New" w:cs="Courier New"/>
+          <w:sz w:val="18"/>
+          <w:szCs w:val="18"/>
+          <w:lang w:val="en-US"/>
+        </w:rPr>
+      </w:pPr>
     </w:p>
     <w:p>
       <w:pPr>
@@ -410,6 +628,7 @@
         </w:rPr>
         <w:t xml:space="preserve">In a project, an App Engine application has to be created. This is done just once using the </w:t>
       </w:r>
+      <w:proofErr w:type="spellStart"/>
       <w:r>
         <w:rPr>
           <w:b/>
@@ -420,7 +639,20 @@
           <w:szCs w:val="18"/>
           <w:lang w:val="en-US"/>
         </w:rPr>
-        <w:t>gcloud app create</w:t>
+        <w:t>gcloud</w:t>
+      </w:r>
+      <w:proofErr w:type="spellEnd"/>
+      <w:r>
+        <w:rPr>
+          <w:b/>
+          <w:bCs/>
+          <w:i/>
+          <w:iCs/>
+          <w:sz w:val="18"/>
+          <w:szCs w:val="18"/>
+          <w:lang w:val="en-US"/>
+        </w:rPr>
+        <w:t xml:space="preserve"> app create</w:t>
       </w:r>
       <w:r>
         <w:rPr>
@@ -441,33 +673,55 @@
           <w:lang w:val="en-US"/>
         </w:rPr>
       </w:pPr>
-      <w:r>
-        <w:rPr>
-          <w:rFonts w:ascii="Courier New" w:hAnsi="Courier New" w:cs="Courier New"/>
-          <w:sz w:val="16"/>
-          <w:szCs w:val="16"/>
-          <w:lang w:val="en-US"/>
-        </w:rPr>
-        <w:t>gcloud app create --region=us-central</w:t>
-      </w:r>
-    </w:p>
-    <w:p>
-      <w:pPr>
-        <w:spacing w:after="0"/>
-        <w:rPr>
-          <w:sz w:val="18"/>
-          <w:szCs w:val="18"/>
-          <w:lang w:val="en-US"/>
-        </w:rPr>
-      </w:pPr>
-      <w:r>
-        <w:rPr>
-          <w:rFonts w:ascii="Courier New" w:hAnsi="Courier New" w:cs="Courier New"/>
-          <w:sz w:val="16"/>
-          <w:szCs w:val="16"/>
-          <w:lang w:val="en-US"/>
-        </w:rPr>
-        <w:t xml:space="preserve">gcloud app deploy --version=one </w:t>
+      <w:proofErr w:type="spellStart"/>
+      <w:r>
+        <w:rPr>
+          <w:rFonts w:ascii="Courier New" w:hAnsi="Courier New" w:cs="Courier New"/>
+          <w:sz w:val="16"/>
+          <w:szCs w:val="16"/>
+          <w:lang w:val="en-US"/>
+        </w:rPr>
+        <w:t>gcloud</w:t>
+      </w:r>
+      <w:proofErr w:type="spellEnd"/>
+      <w:r>
+        <w:rPr>
+          <w:rFonts w:ascii="Courier New" w:hAnsi="Courier New" w:cs="Courier New"/>
+          <w:sz w:val="16"/>
+          <w:szCs w:val="16"/>
+          <w:lang w:val="en-US"/>
+        </w:rPr>
+        <w:t xml:space="preserve"> app create --region=us-central</w:t>
+      </w:r>
+    </w:p>
+    <w:p>
+      <w:pPr>
+        <w:spacing w:after="0"/>
+        <w:rPr>
+          <w:sz w:val="18"/>
+          <w:szCs w:val="18"/>
+          <w:lang w:val="en-US"/>
+        </w:rPr>
+      </w:pPr>
+      <w:proofErr w:type="spellStart"/>
+      <w:r>
+        <w:rPr>
+          <w:rFonts w:ascii="Courier New" w:hAnsi="Courier New" w:cs="Courier New"/>
+          <w:sz w:val="16"/>
+          <w:szCs w:val="16"/>
+          <w:lang w:val="en-US"/>
+        </w:rPr>
+        <w:t>gcloud</w:t>
+      </w:r>
+      <w:proofErr w:type="spellEnd"/>
+      <w:r>
+        <w:rPr>
+          <w:rFonts w:ascii="Courier New" w:hAnsi="Courier New" w:cs="Courier New"/>
+          <w:sz w:val="16"/>
+          <w:szCs w:val="16"/>
+          <w:lang w:val="en-US"/>
+        </w:rPr>
+        <w:t xml:space="preserve"> app deploy --version=one </w:t>
       </w:r>
       <w:r>
         <w:rPr>
@@ -513,32 +767,25 @@
           <w:lang w:val="en-US"/>
         </w:rPr>
       </w:pPr>
-      <w:r>
-        <w:rPr>
-          <w:rFonts w:ascii="Courier New" w:hAnsi="Courier New" w:cs="Courier New"/>
-          <w:sz w:val="16"/>
-          <w:szCs w:val="16"/>
-          <w:lang w:val="en-US"/>
-        </w:rPr>
-        <w:t xml:space="preserve">gcloud app deploy --version=two --no-promote </w:t>
-      </w:r>
-      <w:r>
-        <w:rPr>
-          <w:rFonts w:ascii="Courier New" w:hAnsi="Courier New" w:cs="Courier New"/>
-          <w:sz w:val="16"/>
-          <w:szCs w:val="16"/>
-          <w:lang w:val="en-US"/>
-        </w:rPr>
-        <w:t>–</w:t>
-      </w:r>
-      <w:r>
-        <w:rPr>
-          <w:rFonts w:ascii="Courier New" w:hAnsi="Courier New" w:cs="Courier New"/>
-          <w:sz w:val="16"/>
-          <w:szCs w:val="16"/>
-          <w:lang w:val="en-US"/>
-        </w:rPr>
-        <w:t>quiet</w:t>
+      <w:proofErr w:type="spellStart"/>
+      <w:r>
+        <w:rPr>
+          <w:rFonts w:ascii="Courier New" w:hAnsi="Courier New" w:cs="Courier New"/>
+          <w:sz w:val="16"/>
+          <w:szCs w:val="16"/>
+          <w:lang w:val="en-US"/>
+        </w:rPr>
+        <w:t>gcloud</w:t>
+      </w:r>
+      <w:proofErr w:type="spellEnd"/>
+      <w:r>
+        <w:rPr>
+          <w:rFonts w:ascii="Courier New" w:hAnsi="Courier New" w:cs="Courier New"/>
+          <w:sz w:val="16"/>
+          <w:szCs w:val="16"/>
+          <w:lang w:val="en-US"/>
+        </w:rPr>
+        <w:t xml:space="preserve"> app deploy --version=two --no-promote –quiet</w:t>
       </w:r>
       <w:r>
         <w:rPr>
@@ -568,6 +815,7 @@
       </w:pPr>
       <w:r>
         <w:rPr>
+          <w:noProof/>
           <w:sz w:val="18"/>
           <w:szCs w:val="18"/>
           <w:lang w:val="en-US"/>
@@ -620,6 +868,7 @@
       </w:pPr>
       <w:r>
         <w:rPr>
+          <w:noProof/>
           <w:sz w:val="18"/>
           <w:szCs w:val="18"/>
           <w:lang w:val="en-US"/>
@@ -701,40 +950,21 @@
           <w:szCs w:val="24"/>
           <w:lang w:val="en-US"/>
         </w:rPr>
-        <w:t xml:space="preserve">Deploy </w:t>
-      </w:r>
-      <w:r>
-        <w:rPr>
-          <w:b/>
-          <w:bCs/>
-          <w:sz w:val="24"/>
-          <w:szCs w:val="24"/>
-          <w:lang w:val="en-US"/>
-        </w:rPr>
-        <w:t>Kubernetes</w:t>
-      </w:r>
-      <w:r>
-        <w:rPr>
-          <w:b/>
-          <w:bCs/>
-          <w:sz w:val="24"/>
-          <w:szCs w:val="24"/>
-          <w:lang w:val="en-US"/>
-        </w:rPr>
-        <w:t xml:space="preserve"> engine:</w:t>
-      </w:r>
-    </w:p>
-    <w:p>
-      <w:pPr>
-        <w:spacing w:after="0"/>
-        <w:rPr>
-          <w:sz w:val="18"/>
-          <w:szCs w:val="18"/>
-          <w:lang w:val="en-US"/>
-        </w:rPr>
-      </w:pPr>
-      <w:r>
-        <w:rPr>
+        <w:t>Deploy Kubernetes engine:</w:t>
+      </w:r>
+    </w:p>
+    <w:p>
+      <w:pPr>
+        <w:spacing w:after="0"/>
+        <w:rPr>
+          <w:sz w:val="18"/>
+          <w:szCs w:val="18"/>
+          <w:lang w:val="en-US"/>
+        </w:rPr>
+      </w:pPr>
+      <w:r>
+        <w:rPr>
+          <w:noProof/>
           <w:sz w:val="18"/>
           <w:szCs w:val="18"/>
           <w:lang w:val="en-US"/>
@@ -791,7 +1021,25 @@
           <w:szCs w:val="18"/>
           <w:lang w:val="en-US"/>
         </w:rPr>
-        <w:t>You can find the Kubernetes-config.yaml file in the directory.</w:t>
+        <w:t>You can find the Kubernetes-</w:t>
+      </w:r>
+      <w:proofErr w:type="spellStart"/>
+      <w:r>
+        <w:rPr>
+          <w:sz w:val="18"/>
+          <w:szCs w:val="18"/>
+          <w:lang w:val="en-US"/>
+        </w:rPr>
+        <w:t>config.yaml</w:t>
+      </w:r>
+      <w:proofErr w:type="spellEnd"/>
+      <w:r>
+        <w:rPr>
+          <w:sz w:val="18"/>
+          <w:szCs w:val="18"/>
+          <w:lang w:val="en-US"/>
+        </w:rPr>
+        <w:t xml:space="preserve"> file in the directory.</w:t>
       </w:r>
       <w:r>
         <w:rPr>
@@ -839,6 +1087,7 @@
       </w:pPr>
       <w:r>
         <w:rPr>
+          <w:noProof/>
           <w:sz w:val="18"/>
           <w:szCs w:val="18"/>
           <w:lang w:val="en-US"/>
@@ -976,33 +1225,65 @@
           <w:lang w:val="en-US"/>
         </w:rPr>
       </w:pPr>
-      <w:r>
-        <w:rPr>
-          <w:rFonts w:ascii="Courier New" w:hAnsi="Courier New" w:cs="Courier New"/>
-          <w:sz w:val="16"/>
-          <w:szCs w:val="16"/>
-          <w:lang w:val="en-US"/>
-        </w:rPr>
-        <w:t>kubectl apply -f kubernetes-config.yaml</w:t>
-      </w:r>
-    </w:p>
-    <w:p>
-      <w:pPr>
-        <w:spacing w:after="0"/>
-        <w:rPr>
-          <w:sz w:val="18"/>
-          <w:szCs w:val="18"/>
-          <w:lang w:val="en-US"/>
-        </w:rPr>
-      </w:pPr>
-      <w:r>
-        <w:rPr>
-          <w:sz w:val="18"/>
-          <w:szCs w:val="18"/>
-          <w:lang w:val="en-US"/>
-        </w:rPr>
-        <w:t>To find the service and the external ip</w:t>
-      </w:r>
+      <w:proofErr w:type="spellStart"/>
+      <w:r>
+        <w:rPr>
+          <w:rFonts w:ascii="Courier New" w:hAnsi="Courier New" w:cs="Courier New"/>
+          <w:sz w:val="16"/>
+          <w:szCs w:val="16"/>
+          <w:lang w:val="en-US"/>
+        </w:rPr>
+        <w:t>kubectl</w:t>
+      </w:r>
+      <w:proofErr w:type="spellEnd"/>
+      <w:r>
+        <w:rPr>
+          <w:rFonts w:ascii="Courier New" w:hAnsi="Courier New" w:cs="Courier New"/>
+          <w:sz w:val="16"/>
+          <w:szCs w:val="16"/>
+          <w:lang w:val="en-US"/>
+        </w:rPr>
+        <w:t xml:space="preserve"> apply -f </w:t>
+      </w:r>
+      <w:proofErr w:type="spellStart"/>
+      <w:r>
+        <w:rPr>
+          <w:rFonts w:ascii="Courier New" w:hAnsi="Courier New" w:cs="Courier New"/>
+          <w:sz w:val="16"/>
+          <w:szCs w:val="16"/>
+          <w:lang w:val="en-US"/>
+        </w:rPr>
+        <w:t>kubernetes-config.yaml</w:t>
+      </w:r>
+      <w:proofErr w:type="spellEnd"/>
+    </w:p>
+    <w:p>
+      <w:pPr>
+        <w:spacing w:after="0"/>
+        <w:rPr>
+          <w:sz w:val="18"/>
+          <w:szCs w:val="18"/>
+          <w:lang w:val="en-US"/>
+        </w:rPr>
+      </w:pPr>
+      <w:r>
+        <w:rPr>
+          <w:sz w:val="18"/>
+          <w:szCs w:val="18"/>
+          <w:lang w:val="en-US"/>
+        </w:rPr>
+        <w:t xml:space="preserve">To find the service and the external </w:t>
+      </w:r>
+      <w:proofErr w:type="spellStart"/>
+      <w:r>
+        <w:rPr>
+          <w:sz w:val="18"/>
+          <w:szCs w:val="18"/>
+          <w:lang w:val="en-US"/>
+        </w:rPr>
+        <w:t>ip</w:t>
+      </w:r>
+      <w:proofErr w:type="spellEnd"/>
       <w:r>
         <w:rPr>
           <w:sz w:val="18"/>
@@ -1017,24 +1298,36 @@
           <w:szCs w:val="18"/>
           <w:lang w:val="en-US"/>
         </w:rPr>
-        <w:t xml:space="preserve"> </w:t>
-      </w:r>
-      <w:r>
-        <w:rPr>
-          <w:sz w:val="18"/>
-          <w:szCs w:val="18"/>
-          <w:lang w:val="en-US"/>
-        </w:rPr>
-        <w:t xml:space="preserve">(service name: </w:t>
-      </w:r>
-      <w:r>
-        <w:rPr>
-          <w:sz w:val="18"/>
-          <w:szCs w:val="18"/>
-          <w:lang w:val="en-US"/>
-        </w:rPr>
-        <w:t>ms-deployment-lb</w:t>
-      </w:r>
+        <w:t xml:space="preserve"> (service name: </w:t>
+      </w:r>
+      <w:proofErr w:type="spellStart"/>
+      <w:r>
+        <w:rPr>
+          <w:sz w:val="18"/>
+          <w:szCs w:val="18"/>
+          <w:lang w:val="en-US"/>
+        </w:rPr>
+        <w:t>ms</w:t>
+      </w:r>
+      <w:proofErr w:type="spellEnd"/>
+      <w:r>
+        <w:rPr>
+          <w:sz w:val="18"/>
+          <w:szCs w:val="18"/>
+          <w:lang w:val="en-US"/>
+        </w:rPr>
+        <w:t>-deployment-</w:t>
+      </w:r>
+      <w:proofErr w:type="spellStart"/>
+      <w:r>
+        <w:rPr>
+          <w:sz w:val="18"/>
+          <w:szCs w:val="18"/>
+          <w:lang w:val="en-US"/>
+        </w:rPr>
+        <w:t>lb</w:t>
+      </w:r>
+      <w:proofErr w:type="spellEnd"/>
       <w:r>
         <w:rPr>
           <w:sz w:val="18"/>
@@ -1054,14 +1347,25 @@
           <w:lang w:val="en-US"/>
         </w:rPr>
       </w:pPr>
-      <w:r>
-        <w:rPr>
-          <w:rFonts w:ascii="Courier New" w:hAnsi="Courier New" w:cs="Courier New"/>
-          <w:sz w:val="16"/>
-          <w:szCs w:val="16"/>
-          <w:lang w:val="en-US"/>
-        </w:rPr>
-        <w:t>kubectl get services</w:t>
+      <w:proofErr w:type="spellStart"/>
+      <w:r>
+        <w:rPr>
+          <w:rFonts w:ascii="Courier New" w:hAnsi="Courier New" w:cs="Courier New"/>
+          <w:sz w:val="16"/>
+          <w:szCs w:val="16"/>
+          <w:lang w:val="en-US"/>
+        </w:rPr>
+        <w:t>kubectl</w:t>
+      </w:r>
+      <w:proofErr w:type="spellEnd"/>
+      <w:r>
+        <w:rPr>
+          <w:rFonts w:ascii="Courier New" w:hAnsi="Courier New" w:cs="Courier New"/>
+          <w:sz w:val="16"/>
+          <w:szCs w:val="16"/>
+          <w:lang w:val="en-US"/>
+        </w:rPr>
+        <w:t xml:space="preserve"> get services</w:t>
       </w:r>
       <w:r>
         <w:rPr>
@@ -1239,6 +1543,7 @@
       </w:pPr>
       <w:r>
         <w:rPr>
+          <w:noProof/>
           <w:sz w:val="18"/>
           <w:szCs w:val="18"/>
           <w:lang w:val="en-US"/>
@@ -1424,28 +1729,50 @@
           <w:szCs w:val="16"/>
           <w:lang w:val="en-US"/>
         </w:rPr>
-        <w:t>cd tfinfra</w:t>
-      </w:r>
-    </w:p>
-    <w:p>
-      <w:pPr>
-        <w:spacing w:after="0"/>
-        <w:rPr>
-          <w:rFonts w:ascii="Courier New" w:hAnsi="Courier New" w:cs="Courier New"/>
-          <w:sz w:val="16"/>
-          <w:szCs w:val="16"/>
-          <w:lang w:val="en-US"/>
-        </w:rPr>
-      </w:pPr>
-      <w:r>
-        <w:rPr>
-          <w:rFonts w:ascii="Courier New" w:hAnsi="Courier New" w:cs="Courier New"/>
-          <w:sz w:val="16"/>
-          <w:szCs w:val="16"/>
-          <w:lang w:val="en-US"/>
-        </w:rPr>
-        <w:t>terraform init</w:t>
-      </w:r>
+        <w:t xml:space="preserve">cd </w:t>
+      </w:r>
+      <w:proofErr w:type="spellStart"/>
+      <w:r>
+        <w:rPr>
+          <w:rFonts w:ascii="Courier New" w:hAnsi="Courier New" w:cs="Courier New"/>
+          <w:sz w:val="16"/>
+          <w:szCs w:val="16"/>
+          <w:lang w:val="en-US"/>
+        </w:rPr>
+        <w:t>tfinfra</w:t>
+      </w:r>
+      <w:proofErr w:type="spellEnd"/>
+    </w:p>
+    <w:p>
+      <w:pPr>
+        <w:spacing w:after="0"/>
+        <w:rPr>
+          <w:rFonts w:ascii="Courier New" w:hAnsi="Courier New" w:cs="Courier New"/>
+          <w:sz w:val="16"/>
+          <w:szCs w:val="16"/>
+          <w:lang w:val="en-US"/>
+        </w:rPr>
+      </w:pPr>
+      <w:r>
+        <w:rPr>
+          <w:rFonts w:ascii="Courier New" w:hAnsi="Courier New" w:cs="Courier New"/>
+          <w:sz w:val="16"/>
+          <w:szCs w:val="16"/>
+          <w:lang w:val="en-US"/>
+        </w:rPr>
+        <w:t xml:space="preserve">terraform </w:t>
+      </w:r>
+      <w:proofErr w:type="spellStart"/>
+      <w:r>
+        <w:rPr>
+          <w:rFonts w:ascii="Courier New" w:hAnsi="Courier New" w:cs="Courier New"/>
+          <w:sz w:val="16"/>
+          <w:szCs w:val="16"/>
+          <w:lang w:val="en-US"/>
+        </w:rPr>
+        <w:t>init</w:t>
+      </w:r>
+      <w:proofErr w:type="spellEnd"/>
     </w:p>
     <w:p>
       <w:pPr>
@@ -1509,6 +1836,7 @@
         <w:rPr>
           <w:rStyle w:val="HTMLCode"/>
           <w:rFonts w:eastAsiaTheme="minorHAnsi"/>
+          <w:noProof/>
           <w:sz w:val="16"/>
           <w:szCs w:val="16"/>
         </w:rPr>
@@ -1564,27 +1892,76 @@
           <w:szCs w:val="18"/>
           <w:lang w:val="en-US"/>
         </w:rPr>
-        <w:t>Configure kubectl:</w:t>
-      </w:r>
-    </w:p>
-    <w:p>
-      <w:pPr>
-        <w:spacing w:after="0"/>
-        <w:rPr>
-          <w:rFonts w:ascii="Courier New" w:hAnsi="Courier New" w:cs="Courier New"/>
-          <w:sz w:val="16"/>
-          <w:szCs w:val="16"/>
-          <w:lang w:val="en-US"/>
-        </w:rPr>
-      </w:pPr>
-      <w:r>
-        <w:rPr>
-          <w:rFonts w:ascii="Courier New" w:hAnsi="Courier New" w:cs="Courier New"/>
-          <w:sz w:val="16"/>
-          <w:szCs w:val="16"/>
-          <w:lang w:val="en-US"/>
-        </w:rPr>
-        <w:t>gcloud container clusters get-credentials $(terraform output -raw kubernetes_cluster_name) --region $(terraform output -raw region)</w:t>
+        <w:t xml:space="preserve">Configure </w:t>
+      </w:r>
+      <w:proofErr w:type="spellStart"/>
+      <w:r>
+        <w:rPr>
+          <w:sz w:val="18"/>
+          <w:szCs w:val="18"/>
+          <w:lang w:val="en-US"/>
+        </w:rPr>
+        <w:t>kubectl</w:t>
+      </w:r>
+      <w:proofErr w:type="spellEnd"/>
+      <w:r>
+        <w:rPr>
+          <w:sz w:val="18"/>
+          <w:szCs w:val="18"/>
+          <w:lang w:val="en-US"/>
+        </w:rPr>
+        <w:t>:</w:t>
+      </w:r>
+    </w:p>
+    <w:p>
+      <w:pPr>
+        <w:spacing w:after="0"/>
+        <w:rPr>
+          <w:rFonts w:ascii="Courier New" w:hAnsi="Courier New" w:cs="Courier New"/>
+          <w:sz w:val="16"/>
+          <w:szCs w:val="16"/>
+          <w:lang w:val="en-US"/>
+        </w:rPr>
+      </w:pPr>
+      <w:proofErr w:type="spellStart"/>
+      <w:r>
+        <w:rPr>
+          <w:rFonts w:ascii="Courier New" w:hAnsi="Courier New" w:cs="Courier New"/>
+          <w:sz w:val="16"/>
+          <w:szCs w:val="16"/>
+          <w:lang w:val="en-US"/>
+        </w:rPr>
+        <w:t>gcloud</w:t>
+      </w:r>
+      <w:proofErr w:type="spellEnd"/>
+      <w:r>
+        <w:rPr>
+          <w:rFonts w:ascii="Courier New" w:hAnsi="Courier New" w:cs="Courier New"/>
+          <w:sz w:val="16"/>
+          <w:szCs w:val="16"/>
+          <w:lang w:val="en-US"/>
+        </w:rPr>
+        <w:t xml:space="preserve"> container clusters get-credentials $(terraform output -raw </w:t>
+      </w:r>
+      <w:proofErr w:type="spellStart"/>
+      <w:r>
+        <w:rPr>
+          <w:rFonts w:ascii="Courier New" w:hAnsi="Courier New" w:cs="Courier New"/>
+          <w:sz w:val="16"/>
+          <w:szCs w:val="16"/>
+          <w:lang w:val="en-US"/>
+        </w:rPr>
+        <w:t>kubernetes_cluster_name</w:t>
+      </w:r>
+      <w:proofErr w:type="spellEnd"/>
+      <w:r>
+        <w:rPr>
+          <w:rFonts w:ascii="Courier New" w:hAnsi="Courier New" w:cs="Courier New"/>
+          <w:sz w:val="16"/>
+          <w:szCs w:val="16"/>
+          <w:lang w:val="en-US"/>
+        </w:rPr>
+        <w:t>) --region $(terraform output -raw region)</w:t>
       </w:r>
     </w:p>
     <w:sectPr>

</xml_diff>